<commit_message>
chore: (not working) modified prototype with timeout, (problem with the port in dictionary)
</commit_message>
<xml_diff>
--- a/Doc/todo.docx
+++ b/Doc/todo.docx
@@ -65,7 +65,77 @@
         <w:rPr>
           <w:lang w:val="it-IT"/>
         </w:rPr>
-        <w:t>a Central (enroll) e acquisition. Durante l’accensione il bridge aspetta una prima enroll. Questo genera un ID casuale che viene passato al bridge per poi trasmetterlo all acquisition libera (una delle disponibili, già gestita).</w:t>
+        <w:t>a Central (</w:t>
+      </w:r>
+      <w:proofErr w:type="spellStart"/>
+      <w:r>
+        <w:rPr>
+          <w:lang w:val="it-IT"/>
+        </w:rPr>
+        <w:t>enroll</w:t>
+      </w:r>
+      <w:proofErr w:type="spellEnd"/>
+      <w:r>
+        <w:rPr>
+          <w:lang w:val="it-IT"/>
+        </w:rPr>
+        <w:t xml:space="preserve">) e </w:t>
+      </w:r>
+      <w:proofErr w:type="spellStart"/>
+      <w:r>
+        <w:rPr>
+          <w:lang w:val="it-IT"/>
+        </w:rPr>
+        <w:t>acquisition</w:t>
+      </w:r>
+      <w:proofErr w:type="spellEnd"/>
+      <w:r>
+        <w:rPr>
+          <w:lang w:val="it-IT"/>
+        </w:rPr>
+        <w:t xml:space="preserve">. Durante l’accensione il bridge aspetta una prima </w:t>
+      </w:r>
+      <w:proofErr w:type="spellStart"/>
+      <w:r>
+        <w:rPr>
+          <w:lang w:val="it-IT"/>
+        </w:rPr>
+        <w:t>enroll</w:t>
+      </w:r>
+      <w:proofErr w:type="spellEnd"/>
+      <w:r>
+        <w:rPr>
+          <w:lang w:val="it-IT"/>
+        </w:rPr>
+        <w:t xml:space="preserve">. Questo genera un ID casuale che viene passato al bridge per poi trasmetterlo </w:t>
+      </w:r>
+      <w:proofErr w:type="spellStart"/>
+      <w:r>
+        <w:rPr>
+          <w:lang w:val="it-IT"/>
+        </w:rPr>
+        <w:t>all</w:t>
+      </w:r>
+      <w:proofErr w:type="spellEnd"/>
+      <w:r>
+        <w:rPr>
+          <w:lang w:val="it-IT"/>
+        </w:rPr>
+        <w:t xml:space="preserve"> </w:t>
+      </w:r>
+      <w:proofErr w:type="spellStart"/>
+      <w:r>
+        <w:rPr>
+          <w:lang w:val="it-IT"/>
+        </w:rPr>
+        <w:t>acquisition</w:t>
+      </w:r>
+      <w:proofErr w:type="spellEnd"/>
+      <w:r>
+        <w:rPr>
+          <w:lang w:val="it-IT"/>
+        </w:rPr>
+        <w:t xml:space="preserve"> libera (una delle disponibili, già gestita).</w:t>
       </w:r>
       <w:r>
         <w:rPr>
@@ -89,26 +159,35 @@
         <w:rPr>
           <w:lang w:val="it-IT"/>
         </w:rPr>
-        <w:t>Merge su un unico branch (dev-alpha2.0) e cancellato quelli non necessari. Quando abbiamo da fare una feature, apriamo branch e poi merge su dev-alpha2.0. Al termine merge su master</w:t>
-      </w:r>
-    </w:p>
-    <w:p>
-      <w:pPr>
-        <w:rPr>
-          <w:b/>
-          <w:bCs/>
-          <w:u w:val="single"/>
-          <w:lang w:val="it-IT"/>
-        </w:rPr>
-      </w:pPr>
-      <w:r>
-        <w:rPr>
-          <w:b/>
-          <w:bCs/>
-          <w:u w:val="single"/>
-          <w:lang w:val="it-IT"/>
-        </w:rPr>
-        <w:t>DA FARE:</w:t>
+        <w:t xml:space="preserve">Merge su un unico </w:t>
+      </w:r>
+      <w:proofErr w:type="spellStart"/>
+      <w:r>
+        <w:rPr>
+          <w:lang w:val="it-IT"/>
+        </w:rPr>
+        <w:t>branch</w:t>
+      </w:r>
+      <w:proofErr w:type="spellEnd"/>
+      <w:r>
+        <w:rPr>
+          <w:lang w:val="it-IT"/>
+        </w:rPr>
+        <w:t xml:space="preserve"> (dev-alpha2.0) e cancellato quelli non necessari. Quando abbiamo da fare una feature, apriamo </w:t>
+      </w:r>
+      <w:proofErr w:type="spellStart"/>
+      <w:r>
+        <w:rPr>
+          <w:lang w:val="it-IT"/>
+        </w:rPr>
+        <w:t>branch</w:t>
+      </w:r>
+      <w:proofErr w:type="spellEnd"/>
+      <w:r>
+        <w:rPr>
+          <w:lang w:val="it-IT"/>
+        </w:rPr>
+        <w:t xml:space="preserve"> e poi merge su dev-alpha2.0. Al termine merge su master</w:t>
       </w:r>
     </w:p>
     <w:p>
@@ -119,6 +198,27 @@
           <w:numId w:val="3"/>
         </w:numPr>
         <w:rPr>
+          <w:lang w:val="it-IT"/>
+        </w:rPr>
+      </w:pPr>
+      <w:r>
+        <w:rPr>
+          <w:lang w:val="it-IT"/>
+        </w:rPr>
+        <w:t xml:space="preserve">Gestita la compatibilità del bridge per il sistema operativo </w:t>
+      </w:r>
+      <w:proofErr w:type="spellStart"/>
+      <w:r>
+        <w:rPr>
+          <w:lang w:val="it-IT"/>
+        </w:rPr>
+        <w:t>macOS</w:t>
+      </w:r>
+      <w:proofErr w:type="spellEnd"/>
+    </w:p>
+    <w:p>
+      <w:pPr>
+        <w:rPr>
           <w:b/>
           <w:bCs/>
           <w:u w:val="single"/>
@@ -132,7 +232,7 @@
           <w:u w:val="single"/>
           <w:lang w:val="it-IT"/>
         </w:rPr>
-        <w:t>Telegram BOT (Fre)</w:t>
+        <w:t>DA FARE:</w:t>
       </w:r>
     </w:p>
     <w:p>
@@ -156,7 +256,27 @@
           <w:u w:val="single"/>
           <w:lang w:val="it-IT"/>
         </w:rPr>
-        <w:t>Tentativo di risoluzione punto dopo</w:t>
+        <w:t>Telegram BOT (</w:t>
+      </w:r>
+      <w:proofErr w:type="spellStart"/>
+      <w:r>
+        <w:rPr>
+          <w:b/>
+          <w:bCs/>
+          <w:u w:val="single"/>
+          <w:lang w:val="it-IT"/>
+        </w:rPr>
+        <w:t>Fre</w:t>
+      </w:r>
+      <w:proofErr w:type="spellEnd"/>
+      <w:r>
+        <w:rPr>
+          <w:b/>
+          <w:bCs/>
+          <w:u w:val="single"/>
+          <w:lang w:val="it-IT"/>
+        </w:rPr>
+        <w:t>)</w:t>
       </w:r>
     </w:p>
     <w:p>
@@ -175,9 +295,12 @@
       </w:pPr>
       <w:r>
         <w:rPr>
-          <w:lang w:val="it-IT"/>
-        </w:rPr>
-        <w:t>Controllo dell’invio ad ogni iterazione del pacchetto placholder da parte del central verso il bridge(“0000000000”) e la relativa gestione se è una richiesta di enroll oppure una richiesta di apertura della cassetta.</w:t>
+          <w:b/>
+          <w:bCs/>
+          <w:u w:val="single"/>
+          <w:lang w:val="it-IT"/>
+        </w:rPr>
+        <w:t>Tentativo di risoluzione punto dopo</w:t>
       </w:r>
     </w:p>
     <w:p>
@@ -198,7 +321,63 @@
         <w:rPr>
           <w:lang w:val="it-IT"/>
         </w:rPr>
-        <w:t>Gestione del lock in due varianti. Una proveniente da Thingsboard (infringment) e l’altra del lock “locale” per aprire la cassetta (user che effettivamente vuole aprire tramite impronta)</w:t>
+        <w:t xml:space="preserve">Controllo dell’invio ad ogni iterazione del pacchetto </w:t>
+      </w:r>
+      <w:proofErr w:type="spellStart"/>
+      <w:r>
+        <w:rPr>
+          <w:lang w:val="it-IT"/>
+        </w:rPr>
+        <w:t>placholder</w:t>
+      </w:r>
+      <w:proofErr w:type="spellEnd"/>
+      <w:r>
+        <w:rPr>
+          <w:lang w:val="it-IT"/>
+        </w:rPr>
+        <w:t xml:space="preserve"> da parte del </w:t>
+      </w:r>
+      <w:proofErr w:type="spellStart"/>
+      <w:r>
+        <w:rPr>
+          <w:lang w:val="it-IT"/>
+        </w:rPr>
+        <w:t>central</w:t>
+      </w:r>
+      <w:proofErr w:type="spellEnd"/>
+      <w:r>
+        <w:rPr>
+          <w:lang w:val="it-IT"/>
+        </w:rPr>
+        <w:t xml:space="preserve"> verso il </w:t>
+      </w:r>
+      <w:proofErr w:type="gramStart"/>
+      <w:r>
+        <w:rPr>
+          <w:lang w:val="it-IT"/>
+        </w:rPr>
+        <w:t>bridge(</w:t>
+      </w:r>
+      <w:proofErr w:type="gramEnd"/>
+      <w:r>
+        <w:rPr>
+          <w:lang w:val="it-IT"/>
+        </w:rPr>
+        <w:t xml:space="preserve">“0000000000”) e la relativa gestione se è una richiesta di </w:t>
+      </w:r>
+      <w:proofErr w:type="spellStart"/>
+      <w:r>
+        <w:rPr>
+          <w:lang w:val="it-IT"/>
+        </w:rPr>
+        <w:t>enroll</w:t>
+      </w:r>
+      <w:proofErr w:type="spellEnd"/>
+      <w:r>
+        <w:rPr>
+          <w:lang w:val="it-IT"/>
+        </w:rPr>
+        <w:t xml:space="preserve"> oppure una richiesta di apertura della cassetta.</w:t>
       </w:r>
     </w:p>
     <w:p>
@@ -219,7 +398,35 @@
         <w:rPr>
           <w:lang w:val="it-IT"/>
         </w:rPr>
-        <w:t>Gestione dello sblocco dall’infragment lock (lato central)</w:t>
+        <w:t xml:space="preserve">Gestione del lock in due varianti. Una proveniente da </w:t>
+      </w:r>
+      <w:proofErr w:type="spellStart"/>
+      <w:r>
+        <w:rPr>
+          <w:lang w:val="it-IT"/>
+        </w:rPr>
+        <w:t>Thingsboard</w:t>
+      </w:r>
+      <w:proofErr w:type="spellEnd"/>
+      <w:r>
+        <w:rPr>
+          <w:lang w:val="it-IT"/>
+        </w:rPr>
+        <w:t xml:space="preserve"> (</w:t>
+      </w:r>
+      <w:proofErr w:type="spellStart"/>
+      <w:r>
+        <w:rPr>
+          <w:lang w:val="it-IT"/>
+        </w:rPr>
+        <w:t>infringment</w:t>
+      </w:r>
+      <w:proofErr w:type="spellEnd"/>
+      <w:r>
+        <w:rPr>
+          <w:lang w:val="it-IT"/>
+        </w:rPr>
+        <w:t>) e l’altra del lock “locale” per aprire la cassetta (user che effettivamente vuole aprire tramite impronta)</w:t>
       </w:r>
     </w:p>
     <w:p>
@@ -230,20 +437,167 @@
           <w:numId w:val="3"/>
         </w:numPr>
         <w:rPr>
-          <w:lang w:val="it-IT"/>
-        </w:rPr>
-      </w:pPr>
-      <w:r>
-        <w:rPr>
-          <w:lang w:val="it-IT"/>
-        </w:rPr>
-        <w:t>Test con più acquision (2</w:t>
-      </w:r>
+          <w:b/>
+          <w:bCs/>
+          <w:u w:val="single"/>
+          <w:lang w:val="it-IT"/>
+        </w:rPr>
+      </w:pPr>
+      <w:r>
+        <w:rPr>
+          <w:lang w:val="it-IT"/>
+        </w:rPr>
+        <w:t>Gestione dello sblocco dall’</w:t>
+      </w:r>
+      <w:proofErr w:type="spellStart"/>
+      <w:r>
+        <w:rPr>
+          <w:lang w:val="it-IT"/>
+        </w:rPr>
+        <w:t>infragment</w:t>
+      </w:r>
+      <w:proofErr w:type="spellEnd"/>
+      <w:r>
+        <w:rPr>
+          <w:lang w:val="it-IT"/>
+        </w:rPr>
+        <w:t xml:space="preserve"> lock (lato </w:t>
+      </w:r>
+      <w:proofErr w:type="spellStart"/>
+      <w:r>
+        <w:rPr>
+          <w:lang w:val="it-IT"/>
+        </w:rPr>
+        <w:t>central</w:t>
+      </w:r>
+      <w:proofErr w:type="spellEnd"/>
       <w:r>
         <w:rPr>
           <w:lang w:val="it-IT"/>
         </w:rPr>
         <w:t>)</w:t>
+      </w:r>
+    </w:p>
+    <w:p>
+      <w:pPr>
+        <w:pStyle w:val="Paragrafoelenco"/>
+        <w:numPr>
+          <w:ilvl w:val="0"/>
+          <w:numId w:val="3"/>
+        </w:numPr>
+        <w:rPr>
+          <w:lang w:val="it-IT"/>
+        </w:rPr>
+      </w:pPr>
+      <w:r>
+        <w:rPr>
+          <w:lang w:val="it-IT"/>
+        </w:rPr>
+        <w:t xml:space="preserve">Test con più </w:t>
+      </w:r>
+      <w:proofErr w:type="spellStart"/>
+      <w:r>
+        <w:rPr>
+          <w:lang w:val="it-IT"/>
+        </w:rPr>
+        <w:t>acquision</w:t>
+      </w:r>
+      <w:proofErr w:type="spellEnd"/>
+      <w:r>
+        <w:rPr>
+          <w:lang w:val="it-IT"/>
+        </w:rPr>
+        <w:t xml:space="preserve"> (2</w:t>
+      </w:r>
+      <w:r>
+        <w:rPr>
+          <w:lang w:val="it-IT"/>
+        </w:rPr>
+        <w:t>)</w:t>
+      </w:r>
+    </w:p>
+    <w:p>
+      <w:pPr>
+        <w:pStyle w:val="Paragrafoelenco"/>
+        <w:numPr>
+          <w:ilvl w:val="0"/>
+          <w:numId w:val="3"/>
+        </w:numPr>
+        <w:rPr>
+          <w:lang w:val="it-IT"/>
+        </w:rPr>
+      </w:pPr>
+      <w:r>
+        <w:rPr>
+          <w:lang w:val="it-IT"/>
+        </w:rPr>
+        <w:t xml:space="preserve">Capire il motivo per cui invertendo le seriali su </w:t>
+      </w:r>
+      <w:proofErr w:type="spellStart"/>
+      <w:r>
+        <w:rPr>
+          <w:lang w:val="it-IT"/>
+        </w:rPr>
+        <w:t>mac</w:t>
+      </w:r>
+      <w:proofErr w:type="spellEnd"/>
+      <w:r>
+        <w:rPr>
+          <w:lang w:val="it-IT"/>
+        </w:rPr>
+        <w:t xml:space="preserve"> ovvero mettendo il </w:t>
+      </w:r>
+      <w:proofErr w:type="spellStart"/>
+      <w:r>
+        <w:rPr>
+          <w:lang w:val="it-IT"/>
+        </w:rPr>
+        <w:t>central</w:t>
+      </w:r>
+      <w:proofErr w:type="spellEnd"/>
+      <w:r>
+        <w:rPr>
+          <w:lang w:val="it-IT"/>
+        </w:rPr>
+        <w:t xml:space="preserve"> su </w:t>
+      </w:r>
+      <w:r>
+        <w:rPr>
+          <w:lang w:val="it-IT"/>
+        </w:rPr>
+        <w:t>cu.usbmodem</w:t>
+      </w:r>
+      <w:r>
+        <w:rPr>
+          <w:lang w:val="it-IT"/>
+        </w:rPr>
+        <w:t>1</w:t>
+      </w:r>
+      <w:r>
+        <w:rPr>
+          <w:lang w:val="it-IT"/>
+        </w:rPr>
+        <w:t>101</w:t>
+      </w:r>
+      <w:r>
+        <w:rPr>
+          <w:lang w:val="it-IT"/>
+        </w:rPr>
+        <w:t xml:space="preserve"> e l’</w:t>
+      </w:r>
+      <w:proofErr w:type="spellStart"/>
+      <w:r>
+        <w:rPr>
+          <w:lang w:val="it-IT"/>
+        </w:rPr>
+        <w:t>acquisition</w:t>
+      </w:r>
+      <w:proofErr w:type="spellEnd"/>
+      <w:r>
+        <w:rPr>
+          <w:lang w:val="it-IT"/>
+        </w:rPr>
+        <w:t xml:space="preserve"> su </w:t>
       </w:r>
     </w:p>
     <w:sectPr>

</xml_diff>

<commit_message>
chore: modifed todo list
</commit_message>
<xml_diff>
--- a/Doc/todo.docx
+++ b/Doc/todo.docx
@@ -218,25 +218,6 @@
     </w:p>
     <w:p>
       <w:pPr>
-        <w:rPr>
-          <w:b/>
-          <w:bCs/>
-          <w:u w:val="single"/>
-          <w:lang w:val="it-IT"/>
-        </w:rPr>
-      </w:pPr>
-      <w:r>
-        <w:rPr>
-          <w:b/>
-          <w:bCs/>
-          <w:u w:val="single"/>
-          <w:lang w:val="it-IT"/>
-        </w:rPr>
-        <w:t>DA FARE:</w:t>
-      </w:r>
-    </w:p>
-    <w:p>
-      <w:pPr>
         <w:pStyle w:val="Paragrafoelenco"/>
         <w:numPr>
           <w:ilvl w:val="0"/>
@@ -251,32 +232,65 @@
       </w:pPr>
       <w:r>
         <w:rPr>
-          <w:b/>
-          <w:bCs/>
-          <w:u w:val="single"/>
-          <w:lang w:val="it-IT"/>
-        </w:rPr>
-        <w:t>Telegram BOT (</w:t>
+          <w:lang w:val="it-IT"/>
+        </w:rPr>
+        <w:t xml:space="preserve">Controllo dell’invio ad ogni iterazione del pacchetto </w:t>
       </w:r>
       <w:proofErr w:type="spellStart"/>
       <w:r>
         <w:rPr>
-          <w:b/>
-          <w:bCs/>
-          <w:u w:val="single"/>
-          <w:lang w:val="it-IT"/>
-        </w:rPr>
-        <w:t>Fre</w:t>
+          <w:lang w:val="it-IT"/>
+        </w:rPr>
+        <w:t>placholder</w:t>
       </w:r>
       <w:proofErr w:type="spellEnd"/>
       <w:r>
         <w:rPr>
-          <w:b/>
-          <w:bCs/>
-          <w:u w:val="single"/>
-          <w:lang w:val="it-IT"/>
-        </w:rPr>
-        <w:t>)</w:t>
+          <w:lang w:val="it-IT"/>
+        </w:rPr>
+        <w:t xml:space="preserve"> da parte del </w:t>
+      </w:r>
+      <w:proofErr w:type="spellStart"/>
+      <w:r>
+        <w:rPr>
+          <w:lang w:val="it-IT"/>
+        </w:rPr>
+        <w:t>central</w:t>
+      </w:r>
+      <w:proofErr w:type="spellEnd"/>
+      <w:r>
+        <w:rPr>
+          <w:lang w:val="it-IT"/>
+        </w:rPr>
+        <w:t xml:space="preserve"> verso il </w:t>
+      </w:r>
+      <w:proofErr w:type="gramStart"/>
+      <w:r>
+        <w:rPr>
+          <w:lang w:val="it-IT"/>
+        </w:rPr>
+        <w:t>bridge(</w:t>
+      </w:r>
+      <w:proofErr w:type="gramEnd"/>
+      <w:r>
+        <w:rPr>
+          <w:lang w:val="it-IT"/>
+        </w:rPr>
+        <w:t xml:space="preserve">“0000000000”) e la relativa gestione se è una richiesta di </w:t>
+      </w:r>
+      <w:proofErr w:type="spellStart"/>
+      <w:r>
+        <w:rPr>
+          <w:lang w:val="it-IT"/>
+        </w:rPr>
+        <w:t>enroll</w:t>
+      </w:r>
+      <w:proofErr w:type="spellEnd"/>
+      <w:r>
+        <w:rPr>
+          <w:lang w:val="it-IT"/>
+        </w:rPr>
+        <w:t xml:space="preserve"> oppure una richiesta di apertura della cassetta. </w:t>
       </w:r>
     </w:p>
     <w:p>
@@ -287,6 +301,13 @@
           <w:numId w:val="3"/>
         </w:numPr>
         <w:rPr>
+          <w:lang w:val="it-IT"/>
+        </w:rPr>
+      </w:pPr>
+    </w:p>
+    <w:p>
+      <w:pPr>
+        <w:rPr>
           <w:b/>
           <w:bCs/>
           <w:u w:val="single"/>
@@ -300,7 +321,7 @@
           <w:u w:val="single"/>
           <w:lang w:val="it-IT"/>
         </w:rPr>
-        <w:t>Tentativo di risoluzione punto dopo</w:t>
+        <w:t>DA FARE:</w:t>
       </w:r>
     </w:p>
     <w:p>
@@ -319,65 +340,32 @@
       </w:pPr>
       <w:r>
         <w:rPr>
-          <w:lang w:val="it-IT"/>
-        </w:rPr>
-        <w:t xml:space="preserve">Controllo dell’invio ad ogni iterazione del pacchetto </w:t>
+          <w:b/>
+          <w:bCs/>
+          <w:u w:val="single"/>
+          <w:lang w:val="it-IT"/>
+        </w:rPr>
+        <w:t>Telegram BOT (</w:t>
       </w:r>
       <w:proofErr w:type="spellStart"/>
       <w:r>
         <w:rPr>
-          <w:lang w:val="it-IT"/>
-        </w:rPr>
-        <w:t>placholder</w:t>
+          <w:b/>
+          <w:bCs/>
+          <w:u w:val="single"/>
+          <w:lang w:val="it-IT"/>
+        </w:rPr>
+        <w:t>Fre</w:t>
       </w:r>
       <w:proofErr w:type="spellEnd"/>
       <w:r>
         <w:rPr>
-          <w:lang w:val="it-IT"/>
-        </w:rPr>
-        <w:t xml:space="preserve"> da parte del </w:t>
-      </w:r>
-      <w:proofErr w:type="spellStart"/>
-      <w:r>
-        <w:rPr>
-          <w:lang w:val="it-IT"/>
-        </w:rPr>
-        <w:t>central</w:t>
-      </w:r>
-      <w:proofErr w:type="spellEnd"/>
-      <w:r>
-        <w:rPr>
-          <w:lang w:val="it-IT"/>
-        </w:rPr>
-        <w:t xml:space="preserve"> verso il </w:t>
-      </w:r>
-      <w:proofErr w:type="gramStart"/>
-      <w:r>
-        <w:rPr>
-          <w:lang w:val="it-IT"/>
-        </w:rPr>
-        <w:t>bridge(</w:t>
-      </w:r>
-      <w:proofErr w:type="gramEnd"/>
-      <w:r>
-        <w:rPr>
-          <w:lang w:val="it-IT"/>
-        </w:rPr>
-        <w:t xml:space="preserve">“0000000000”) e la relativa gestione se è una richiesta di </w:t>
-      </w:r>
-      <w:proofErr w:type="spellStart"/>
-      <w:r>
-        <w:rPr>
-          <w:lang w:val="it-IT"/>
-        </w:rPr>
-        <w:t>enroll</w:t>
-      </w:r>
-      <w:proofErr w:type="spellEnd"/>
-      <w:r>
-        <w:rPr>
-          <w:lang w:val="it-IT"/>
-        </w:rPr>
-        <w:t xml:space="preserve"> oppure una richiesta di apertura della cassetta.</w:t>
+          <w:b/>
+          <w:bCs/>
+          <w:u w:val="single"/>
+          <w:lang w:val="it-IT"/>
+        </w:rPr>
+        <w:t>)</w:t>
       </w:r>
     </w:p>
     <w:p>
@@ -390,12 +378,106 @@
         <w:rPr>
           <w:b/>
           <w:bCs/>
+          <w:strike/>
           <w:u w:val="single"/>
           <w:lang w:val="it-IT"/>
         </w:rPr>
       </w:pPr>
       <w:r>
         <w:rPr>
+          <w:strike/>
+          <w:lang w:val="it-IT"/>
+        </w:rPr>
+        <w:t xml:space="preserve">Controllo dell’invio ad ogni iterazione del pacchetto </w:t>
+      </w:r>
+      <w:proofErr w:type="spellStart"/>
+      <w:r>
+        <w:rPr>
+          <w:strike/>
+          <w:lang w:val="it-IT"/>
+        </w:rPr>
+        <w:t>placholder</w:t>
+      </w:r>
+      <w:proofErr w:type="spellEnd"/>
+      <w:r>
+        <w:rPr>
+          <w:strike/>
+          <w:lang w:val="it-IT"/>
+        </w:rPr>
+        <w:t xml:space="preserve"> da parte del </w:t>
+      </w:r>
+      <w:proofErr w:type="spellStart"/>
+      <w:r>
+        <w:rPr>
+          <w:strike/>
+          <w:lang w:val="it-IT"/>
+        </w:rPr>
+        <w:t>central</w:t>
+      </w:r>
+      <w:proofErr w:type="spellEnd"/>
+      <w:r>
+        <w:rPr>
+          <w:strike/>
+          <w:lang w:val="it-IT"/>
+        </w:rPr>
+        <w:t xml:space="preserve"> verso il </w:t>
+      </w:r>
+      <w:proofErr w:type="gramStart"/>
+      <w:r>
+        <w:rPr>
+          <w:strike/>
+          <w:lang w:val="it-IT"/>
+        </w:rPr>
+        <w:t>bridge(</w:t>
+      </w:r>
+      <w:proofErr w:type="gramEnd"/>
+      <w:r>
+        <w:rPr>
+          <w:strike/>
+          <w:lang w:val="it-IT"/>
+        </w:rPr>
+        <w:t xml:space="preserve">“0000000000”) e la relativa gestione se è una richiesta di </w:t>
+      </w:r>
+      <w:proofErr w:type="spellStart"/>
+      <w:r>
+        <w:rPr>
+          <w:strike/>
+          <w:lang w:val="it-IT"/>
+        </w:rPr>
+        <w:t>enroll</w:t>
+      </w:r>
+      <w:proofErr w:type="spellEnd"/>
+      <w:r>
+        <w:rPr>
+          <w:strike/>
+          <w:lang w:val="it-IT"/>
+        </w:rPr>
+        <w:t xml:space="preserve"> oppure una richiesta di apertura della cassetta.</w:t>
+      </w:r>
+      <w:r>
+        <w:rPr>
+          <w:strike/>
+          <w:lang w:val="it-IT"/>
+        </w:rPr>
+        <w:t xml:space="preserve"> </w:t>
+      </w:r>
+    </w:p>
+    <w:p>
+      <w:pPr>
+        <w:pStyle w:val="Paragrafoelenco"/>
+        <w:numPr>
+          <w:ilvl w:val="0"/>
+          <w:numId w:val="3"/>
+        </w:numPr>
+        <w:rPr>
+          <w:b/>
+          <w:bCs/>
+          <w:u w:val="single"/>
+          <w:lang w:val="it-IT"/>
+        </w:rPr>
+      </w:pPr>
+      <w:r>
+        <w:rPr>
           <w:lang w:val="it-IT"/>
         </w:rPr>
         <w:t xml:space="preserve">Gestione del lock in due varianti. Una proveniente da </w:t>
@@ -427,6 +509,87 @@
           <w:lang w:val="it-IT"/>
         </w:rPr>
         <w:t>) e l’altra del lock “locale” per aprire la cassetta (user che effettivamente vuole aprire tramite impronta)</w:t>
+      </w:r>
+      <w:r>
+        <w:rPr>
+          <w:lang w:val="it-IT"/>
+        </w:rPr>
+        <w:t xml:space="preserve">: </w:t>
+      </w:r>
+      <w:r>
+        <w:rPr>
+          <w:b/>
+          <w:bCs/>
+          <w:lang w:val="it-IT"/>
+        </w:rPr>
+        <w:t>ge</w:t>
+      </w:r>
+      <w:r>
+        <w:rPr>
+          <w:b/>
+          <w:bCs/>
+          <w:lang w:val="it-IT"/>
+        </w:rPr>
+        <w:t>s</w:t>
+      </w:r>
+      <w:r>
+        <w:rPr>
+          <w:b/>
+          <w:bCs/>
+          <w:lang w:val="it-IT"/>
+        </w:rPr>
+        <w:t>t</w:t>
+      </w:r>
+      <w:r>
+        <w:rPr>
+          <w:b/>
+          <w:bCs/>
+          <w:lang w:val="it-IT"/>
+        </w:rPr>
+        <w:t>i</w:t>
+      </w:r>
+      <w:r>
+        <w:rPr>
+          <w:b/>
+          <w:bCs/>
+          <w:lang w:val="it-IT"/>
+        </w:rPr>
+        <w:t>ta la parte di apertura non ancora quella di lock</w:t>
+      </w:r>
+    </w:p>
+    <w:p>
+      <w:pPr>
+        <w:pStyle w:val="Paragrafoelenco"/>
+        <w:numPr>
+          <w:ilvl w:val="0"/>
+          <w:numId w:val="3"/>
+        </w:numPr>
+        <w:rPr>
+          <w:b/>
+          <w:bCs/>
+          <w:u w:val="single"/>
+          <w:lang w:val="it-IT"/>
+        </w:rPr>
+      </w:pPr>
+      <w:r>
+        <w:rPr>
+          <w:lang w:val="it-IT"/>
+        </w:rPr>
+        <w:t xml:space="preserve">Capire come gestire la chiusura, con il punto precedente abbiamo deciso che la cassetta non è </w:t>
+      </w:r>
+      <w:proofErr w:type="spellStart"/>
+      <w:r>
+        <w:rPr>
+          <w:lang w:val="it-IT"/>
+        </w:rPr>
+        <w:t>lockata</w:t>
+      </w:r>
+      <w:proofErr w:type="spellEnd"/>
+      <w:r>
+        <w:rPr>
+          <w:lang w:val="it-IT"/>
+        </w:rPr>
+        <w:t xml:space="preserve"> quindi si può aprire, il byte di lock sarà quindi a 1, quando lo rimettiamo a 0? (da discutere assieme, idea personale: lo lasciamo a 1 finche la cassetta non viene chiusa fisicamente e in quel momento lo rimettiamo a 0)</w:t>
       </w:r>
     </w:p>
     <w:p>

</xml_diff>

<commit_message>
feat: updated doc todo
</commit_message>
<xml_diff>
--- a/Doc/todo.docx
+++ b/Doc/todo.docx
@@ -304,24 +304,11 @@
           <w:lang w:val="it-IT"/>
         </w:rPr>
       </w:pPr>
-    </w:p>
-    <w:p>
-      <w:pPr>
-        <w:rPr>
-          <w:b/>
-          <w:bCs/>
-          <w:u w:val="single"/>
-          <w:lang w:val="it-IT"/>
-        </w:rPr>
-      </w:pPr>
-      <w:r>
-        <w:rPr>
-          <w:b/>
-          <w:bCs/>
-          <w:u w:val="single"/>
-          <w:lang w:val="it-IT"/>
-        </w:rPr>
-        <w:t>DA FARE:</w:t>
+      <w:r>
+        <w:rPr>
+          <w:lang w:val="it-IT"/>
+        </w:rPr>
+        <w:t>Gestione del lock locale (open-close)</w:t>
       </w:r>
     </w:p>
     <w:p>
@@ -332,6 +319,33 @@
           <w:numId w:val="3"/>
         </w:numPr>
         <w:rPr>
+          <w:lang w:val="it-IT"/>
+        </w:rPr>
+      </w:pPr>
+      <w:r>
+        <w:rPr>
+          <w:lang w:val="it-IT"/>
+        </w:rPr>
+        <w:t xml:space="preserve">Iniziato parte gestione </w:t>
+      </w:r>
+      <w:proofErr w:type="spellStart"/>
+      <w:r>
+        <w:rPr>
+          <w:lang w:val="it-IT"/>
+        </w:rPr>
+        <w:t>infringement</w:t>
+      </w:r>
+      <w:proofErr w:type="spellEnd"/>
+      <w:r>
+        <w:rPr>
+          <w:lang w:val="it-IT"/>
+        </w:rPr>
+        <w:t xml:space="preserve"> (fatto/terminare)</w:t>
+      </w:r>
+    </w:p>
+    <w:p>
+      <w:pPr>
+        <w:rPr>
           <w:b/>
           <w:bCs/>
           <w:u w:val="single"/>
@@ -345,27 +359,7 @@
           <w:u w:val="single"/>
           <w:lang w:val="it-IT"/>
         </w:rPr>
-        <w:t>Telegram BOT (</w:t>
-      </w:r>
-      <w:proofErr w:type="spellStart"/>
-      <w:r>
-        <w:rPr>
-          <w:b/>
-          <w:bCs/>
-          <w:u w:val="single"/>
-          <w:lang w:val="it-IT"/>
-        </w:rPr>
-        <w:t>Fre</w:t>
-      </w:r>
-      <w:proofErr w:type="spellEnd"/>
-      <w:r>
-        <w:rPr>
-          <w:b/>
-          <w:bCs/>
-          <w:u w:val="single"/>
-          <w:lang w:val="it-IT"/>
-        </w:rPr>
-        <w:t>)</w:t>
+        <w:t>DA FARE:</w:t>
       </w:r>
     </w:p>
     <w:p>
@@ -378,88 +372,38 @@
         <w:rPr>
           <w:b/>
           <w:bCs/>
-          <w:strike/>
           <w:u w:val="single"/>
           <w:lang w:val="it-IT"/>
         </w:rPr>
       </w:pPr>
       <w:r>
         <w:rPr>
-          <w:strike/>
-          <w:lang w:val="it-IT"/>
-        </w:rPr>
-        <w:t xml:space="preserve">Controllo dell’invio ad ogni iterazione del pacchetto </w:t>
+          <w:b/>
+          <w:bCs/>
+          <w:u w:val="single"/>
+          <w:lang w:val="it-IT"/>
+        </w:rPr>
+        <w:t>Telegram BOT (</w:t>
       </w:r>
       <w:proofErr w:type="spellStart"/>
       <w:r>
         <w:rPr>
-          <w:strike/>
-          <w:lang w:val="it-IT"/>
-        </w:rPr>
-        <w:t>placholder</w:t>
+          <w:b/>
+          <w:bCs/>
+          <w:u w:val="single"/>
+          <w:lang w:val="it-IT"/>
+        </w:rPr>
+        <w:t>Fre</w:t>
       </w:r>
       <w:proofErr w:type="spellEnd"/>
       <w:r>
         <w:rPr>
-          <w:strike/>
-          <w:lang w:val="it-IT"/>
-        </w:rPr>
-        <w:t xml:space="preserve"> da parte del </w:t>
-      </w:r>
-      <w:proofErr w:type="spellStart"/>
-      <w:r>
-        <w:rPr>
-          <w:strike/>
-          <w:lang w:val="it-IT"/>
-        </w:rPr>
-        <w:t>central</w:t>
-      </w:r>
-      <w:proofErr w:type="spellEnd"/>
-      <w:r>
-        <w:rPr>
-          <w:strike/>
-          <w:lang w:val="it-IT"/>
-        </w:rPr>
-        <w:t xml:space="preserve"> verso il </w:t>
-      </w:r>
-      <w:proofErr w:type="gramStart"/>
-      <w:r>
-        <w:rPr>
-          <w:strike/>
-          <w:lang w:val="it-IT"/>
-        </w:rPr>
-        <w:t>bridge(</w:t>
-      </w:r>
-      <w:proofErr w:type="gramEnd"/>
-      <w:r>
-        <w:rPr>
-          <w:strike/>
-          <w:lang w:val="it-IT"/>
-        </w:rPr>
-        <w:t xml:space="preserve">“0000000000”) e la relativa gestione se è una richiesta di </w:t>
-      </w:r>
-      <w:proofErr w:type="spellStart"/>
-      <w:r>
-        <w:rPr>
-          <w:strike/>
-          <w:lang w:val="it-IT"/>
-        </w:rPr>
-        <w:t>enroll</w:t>
-      </w:r>
-      <w:proofErr w:type="spellEnd"/>
-      <w:r>
-        <w:rPr>
-          <w:strike/>
-          <w:lang w:val="it-IT"/>
-        </w:rPr>
-        <w:t xml:space="preserve"> oppure una richiesta di apertura della cassetta.</w:t>
-      </w:r>
-      <w:r>
-        <w:rPr>
-          <w:strike/>
-          <w:lang w:val="it-IT"/>
-        </w:rPr>
-        <w:t xml:space="preserve"> </w:t>
+          <w:b/>
+          <w:bCs/>
+          <w:u w:val="single"/>
+          <w:lang w:val="it-IT"/>
+        </w:rPr>
+        <w:t>)</w:t>
       </w:r>
     </w:p>
     <w:p>
@@ -472,89 +416,88 @@
         <w:rPr>
           <w:b/>
           <w:bCs/>
+          <w:strike/>
           <w:u w:val="single"/>
           <w:lang w:val="it-IT"/>
         </w:rPr>
       </w:pPr>
       <w:r>
         <w:rPr>
-          <w:lang w:val="it-IT"/>
-        </w:rPr>
-        <w:t xml:space="preserve">Gestione del lock in due varianti. Una proveniente da </w:t>
+          <w:strike/>
+          <w:lang w:val="it-IT"/>
+        </w:rPr>
+        <w:t xml:space="preserve">Controllo dell’invio ad ogni iterazione del pacchetto </w:t>
       </w:r>
       <w:proofErr w:type="spellStart"/>
       <w:r>
         <w:rPr>
-          <w:lang w:val="it-IT"/>
-        </w:rPr>
-        <w:t>Thingsboard</w:t>
+          <w:strike/>
+          <w:lang w:val="it-IT"/>
+        </w:rPr>
+        <w:t>placholder</w:t>
       </w:r>
       <w:proofErr w:type="spellEnd"/>
       <w:r>
         <w:rPr>
-          <w:lang w:val="it-IT"/>
-        </w:rPr>
-        <w:t xml:space="preserve"> (</w:t>
+          <w:strike/>
+          <w:lang w:val="it-IT"/>
+        </w:rPr>
+        <w:t xml:space="preserve"> da parte del </w:t>
       </w:r>
       <w:proofErr w:type="spellStart"/>
       <w:r>
         <w:rPr>
-          <w:lang w:val="it-IT"/>
-        </w:rPr>
-        <w:t>infringment</w:t>
+          <w:strike/>
+          <w:lang w:val="it-IT"/>
+        </w:rPr>
+        <w:t>central</w:t>
       </w:r>
       <w:proofErr w:type="spellEnd"/>
       <w:r>
         <w:rPr>
-          <w:lang w:val="it-IT"/>
-        </w:rPr>
-        <w:t>) e l’altra del lock “locale” per aprire la cassetta (user che effettivamente vuole aprire tramite impronta)</w:t>
-      </w:r>
-      <w:r>
-        <w:rPr>
-          <w:lang w:val="it-IT"/>
-        </w:rPr>
-        <w:t xml:space="preserve">: </w:t>
-      </w:r>
-      <w:r>
-        <w:rPr>
-          <w:b/>
-          <w:bCs/>
-          <w:lang w:val="it-IT"/>
-        </w:rPr>
-        <w:t>ge</w:t>
-      </w:r>
-      <w:r>
-        <w:rPr>
-          <w:b/>
-          <w:bCs/>
-          <w:lang w:val="it-IT"/>
-        </w:rPr>
-        <w:t>s</w:t>
-      </w:r>
-      <w:r>
-        <w:rPr>
-          <w:b/>
-          <w:bCs/>
-          <w:lang w:val="it-IT"/>
-        </w:rPr>
-        <w:t>t</w:t>
-      </w:r>
-      <w:r>
-        <w:rPr>
-          <w:b/>
-          <w:bCs/>
-          <w:lang w:val="it-IT"/>
-        </w:rPr>
-        <w:t>i</w:t>
-      </w:r>
-      <w:r>
-        <w:rPr>
-          <w:b/>
-          <w:bCs/>
-          <w:lang w:val="it-IT"/>
-        </w:rPr>
-        <w:t>ta la parte di apertura non ancora quella di lock</w:t>
+          <w:strike/>
+          <w:lang w:val="it-IT"/>
+        </w:rPr>
+        <w:t xml:space="preserve"> verso il </w:t>
+      </w:r>
+      <w:proofErr w:type="gramStart"/>
+      <w:r>
+        <w:rPr>
+          <w:strike/>
+          <w:lang w:val="it-IT"/>
+        </w:rPr>
+        <w:t>bridge(</w:t>
+      </w:r>
+      <w:proofErr w:type="gramEnd"/>
+      <w:r>
+        <w:rPr>
+          <w:strike/>
+          <w:lang w:val="it-IT"/>
+        </w:rPr>
+        <w:t xml:space="preserve">“0000000000”) e la relativa gestione se è una richiesta di </w:t>
+      </w:r>
+      <w:proofErr w:type="spellStart"/>
+      <w:r>
+        <w:rPr>
+          <w:strike/>
+          <w:lang w:val="it-IT"/>
+        </w:rPr>
+        <w:t>enroll</w:t>
+      </w:r>
+      <w:proofErr w:type="spellEnd"/>
+      <w:r>
+        <w:rPr>
+          <w:strike/>
+          <w:lang w:val="it-IT"/>
+        </w:rPr>
+        <w:t xml:space="preserve"> oppure una richiesta di apertura della cassetta.</w:t>
+      </w:r>
+      <w:r>
+        <w:rPr>
+          <w:strike/>
+          <w:lang w:val="it-IT"/>
+        </w:rPr>
+        <w:t xml:space="preserve"> </w:t>
       </w:r>
     </w:p>
     <w:p>
@@ -567,12 +510,14 @@
         <w:rPr>
           <w:b/>
           <w:bCs/>
+          <w:strike/>
           <w:u w:val="single"/>
           <w:lang w:val="it-IT"/>
         </w:rPr>
       </w:pPr>
       <w:r>
         <w:rPr>
+          <w:strike/>
           <w:lang w:val="it-IT"/>
         </w:rPr>
         <w:t xml:space="preserve">Capire come gestire la chiusura, con il punto precedente abbiamo deciso che la cassetta non è </w:t>
@@ -580,6 +525,7 @@
       <w:proofErr w:type="spellStart"/>
       <w:r>
         <w:rPr>
+          <w:strike/>
           <w:lang w:val="it-IT"/>
         </w:rPr>
         <w:t>lockata</w:t>
@@ -587,6 +533,7 @@
       <w:proofErr w:type="spellEnd"/>
       <w:r>
         <w:rPr>
+          <w:strike/>
           <w:lang w:val="it-IT"/>
         </w:rPr>
         <w:t xml:space="preserve"> quindi si può aprire, il byte di lock sarà quindi a 1, quando lo rimettiamo a 0? (da discutere assieme, idea personale: lo lasciamo a 1 finche la cassetta non viene chiusa fisicamente e in quel momento lo rimettiamo a 0)</w:t>
@@ -639,6 +586,12 @@
           <w:lang w:val="it-IT"/>
         </w:rPr>
         <w:t>)</w:t>
+      </w:r>
+      <w:r>
+        <w:rPr>
+          <w:lang w:val="it-IT"/>
+        </w:rPr>
+        <w:t xml:space="preserve"> (da terminare)</w:t>
       </w:r>
     </w:p>
     <w:p>

</xml_diff>

<commit_message>
chore: modified todo list
</commit_message>
<xml_diff>
--- a/Doc/todo.docx
+++ b/Doc/todo.docx
@@ -326,7 +326,7 @@
         <w:rPr>
           <w:lang w:val="it-IT"/>
         </w:rPr>
-        <w:t xml:space="preserve">Iniziato parte gestione </w:t>
+        <w:t xml:space="preserve">parte gestione </w:t>
       </w:r>
       <w:proofErr w:type="spellStart"/>
       <w:r>
@@ -340,7 +340,7 @@
         <w:rPr>
           <w:lang w:val="it-IT"/>
         </w:rPr>
-        <w:t xml:space="preserve"> (fatto/terminare)</w:t>
+        <w:t xml:space="preserve"> </w:t>
       </w:r>
     </w:p>
     <w:p>
@@ -555,6 +555,7 @@
       </w:pPr>
       <w:r>
         <w:rPr>
+          <w:strike/>
           <w:lang w:val="it-IT"/>
         </w:rPr>
         <w:t>Gestione dello sblocco dall’</w:t>
@@ -562,6 +563,7 @@
       <w:proofErr w:type="spellStart"/>
       <w:r>
         <w:rPr>
+          <w:strike/>
           <w:lang w:val="it-IT"/>
         </w:rPr>
         <w:t>infragment</w:t>
@@ -569,6 +571,7 @@
       <w:proofErr w:type="spellEnd"/>
       <w:r>
         <w:rPr>
+          <w:strike/>
           <w:lang w:val="it-IT"/>
         </w:rPr>
         <w:t xml:space="preserve"> lock (lato </w:t>
@@ -576,6 +579,7 @@
       <w:proofErr w:type="spellStart"/>
       <w:r>
         <w:rPr>
+          <w:strike/>
           <w:lang w:val="it-IT"/>
         </w:rPr>
         <w:t>central</w:t>
@@ -591,7 +595,7 @@
         <w:rPr>
           <w:lang w:val="it-IT"/>
         </w:rPr>
-        <w:t xml:space="preserve"> (da terminare)</w:t>
+        <w:t xml:space="preserve"> </w:t>
       </w:r>
     </w:p>
     <w:p>

</xml_diff>

<commit_message>
chore: resolved problem of mac serial port and optimized the speed of the output
</commit_message>
<xml_diff>
--- a/Doc/todo.docx
+++ b/Doc/todo.docx
@@ -345,31 +345,59 @@
     </w:p>
     <w:p>
       <w:pPr>
-        <w:rPr>
-          <w:b/>
-          <w:bCs/>
-          <w:u w:val="single"/>
-          <w:lang w:val="it-IT"/>
-        </w:rPr>
-      </w:pPr>
-      <w:r>
-        <w:rPr>
-          <w:b/>
-          <w:bCs/>
-          <w:u w:val="single"/>
-          <w:lang w:val="it-IT"/>
-        </w:rPr>
-        <w:t>DA FARE:</w:t>
-      </w:r>
-    </w:p>
-    <w:p>
-      <w:pPr>
         <w:pStyle w:val="Paragrafoelenco"/>
         <w:numPr>
           <w:ilvl w:val="0"/>
           <w:numId w:val="3"/>
         </w:numPr>
         <w:rPr>
+          <w:lang w:val="it-IT"/>
+        </w:rPr>
+      </w:pPr>
+      <w:r>
+        <w:rPr>
+          <w:lang w:val="it-IT"/>
+        </w:rPr>
+        <w:t>risolto</w:t>
+      </w:r>
+      <w:r>
+        <w:rPr>
+          <w:lang w:val="it-IT"/>
+        </w:rPr>
+        <w:t xml:space="preserve"> il motivo per cui invertendo le seriali su </w:t>
+      </w:r>
+      <w:proofErr w:type="spellStart"/>
+      <w:r>
+        <w:rPr>
+          <w:lang w:val="it-IT"/>
+        </w:rPr>
+        <w:t>mac</w:t>
+      </w:r>
+      <w:proofErr w:type="spellEnd"/>
+      <w:r>
+        <w:rPr>
+          <w:lang w:val="it-IT"/>
+        </w:rPr>
+        <w:t xml:space="preserve"> </w:t>
+      </w:r>
+      <w:r>
+        <w:rPr>
+          <w:lang w:val="it-IT"/>
+        </w:rPr>
+        <w:t>si bloccava</w:t>
+      </w:r>
+    </w:p>
+    <w:p>
+      <w:pPr>
+        <w:pStyle w:val="Paragrafoelenco"/>
+        <w:rPr>
+          <w:lang w:val="it-IT"/>
+        </w:rPr>
+      </w:pPr>
+    </w:p>
+    <w:p>
+      <w:pPr>
+        <w:rPr>
           <w:b/>
           <w:bCs/>
           <w:u w:val="single"/>
@@ -383,27 +411,7 @@
           <w:u w:val="single"/>
           <w:lang w:val="it-IT"/>
         </w:rPr>
-        <w:t>Telegram BOT (</w:t>
-      </w:r>
-      <w:proofErr w:type="spellStart"/>
-      <w:r>
-        <w:rPr>
-          <w:b/>
-          <w:bCs/>
-          <w:u w:val="single"/>
-          <w:lang w:val="it-IT"/>
-        </w:rPr>
-        <w:t>Fre</w:t>
-      </w:r>
-      <w:proofErr w:type="spellEnd"/>
-      <w:r>
-        <w:rPr>
-          <w:b/>
-          <w:bCs/>
-          <w:u w:val="single"/>
-          <w:lang w:val="it-IT"/>
-        </w:rPr>
-        <w:t>)</w:t>
+        <w:t>DA FARE:</w:t>
       </w:r>
     </w:p>
     <w:p>
@@ -416,88 +424,38 @@
         <w:rPr>
           <w:b/>
           <w:bCs/>
-          <w:strike/>
           <w:u w:val="single"/>
           <w:lang w:val="it-IT"/>
         </w:rPr>
       </w:pPr>
       <w:r>
         <w:rPr>
-          <w:strike/>
-          <w:lang w:val="it-IT"/>
-        </w:rPr>
-        <w:t xml:space="preserve">Controllo dell’invio ad ogni iterazione del pacchetto </w:t>
+          <w:b/>
+          <w:bCs/>
+          <w:u w:val="single"/>
+          <w:lang w:val="it-IT"/>
+        </w:rPr>
+        <w:t>Telegram BOT (</w:t>
       </w:r>
       <w:proofErr w:type="spellStart"/>
       <w:r>
         <w:rPr>
-          <w:strike/>
-          <w:lang w:val="it-IT"/>
-        </w:rPr>
-        <w:t>placholder</w:t>
+          <w:b/>
+          <w:bCs/>
+          <w:u w:val="single"/>
+          <w:lang w:val="it-IT"/>
+        </w:rPr>
+        <w:t>Fre</w:t>
       </w:r>
       <w:proofErr w:type="spellEnd"/>
       <w:r>
         <w:rPr>
-          <w:strike/>
-          <w:lang w:val="it-IT"/>
-        </w:rPr>
-        <w:t xml:space="preserve"> da parte del </w:t>
-      </w:r>
-      <w:proofErr w:type="spellStart"/>
-      <w:r>
-        <w:rPr>
-          <w:strike/>
-          <w:lang w:val="it-IT"/>
-        </w:rPr>
-        <w:t>central</w:t>
-      </w:r>
-      <w:proofErr w:type="spellEnd"/>
-      <w:r>
-        <w:rPr>
-          <w:strike/>
-          <w:lang w:val="it-IT"/>
-        </w:rPr>
-        <w:t xml:space="preserve"> verso il </w:t>
-      </w:r>
-      <w:proofErr w:type="gramStart"/>
-      <w:r>
-        <w:rPr>
-          <w:strike/>
-          <w:lang w:val="it-IT"/>
-        </w:rPr>
-        <w:t>bridge(</w:t>
-      </w:r>
-      <w:proofErr w:type="gramEnd"/>
-      <w:r>
-        <w:rPr>
-          <w:strike/>
-          <w:lang w:val="it-IT"/>
-        </w:rPr>
-        <w:t xml:space="preserve">“0000000000”) e la relativa gestione se è una richiesta di </w:t>
-      </w:r>
-      <w:proofErr w:type="spellStart"/>
-      <w:r>
-        <w:rPr>
-          <w:strike/>
-          <w:lang w:val="it-IT"/>
-        </w:rPr>
-        <w:t>enroll</w:t>
-      </w:r>
-      <w:proofErr w:type="spellEnd"/>
-      <w:r>
-        <w:rPr>
-          <w:strike/>
-          <w:lang w:val="it-IT"/>
-        </w:rPr>
-        <w:t xml:space="preserve"> oppure una richiesta di apertura della cassetta.</w:t>
-      </w:r>
-      <w:r>
-        <w:rPr>
-          <w:strike/>
-          <w:lang w:val="it-IT"/>
-        </w:rPr>
-        <w:t xml:space="preserve"> </w:t>
+          <w:b/>
+          <w:bCs/>
+          <w:u w:val="single"/>
+          <w:lang w:val="it-IT"/>
+        </w:rPr>
+        <w:t>)</w:t>
       </w:r>
     </w:p>
     <w:p>
@@ -520,7 +478,7 @@
           <w:strike/>
           <w:lang w:val="it-IT"/>
         </w:rPr>
-        <w:t xml:space="preserve">Capire come gestire la chiusura, con il punto precedente abbiamo deciso che la cassetta non è </w:t>
+        <w:t xml:space="preserve">Controllo dell’invio ad ogni iterazione del pacchetto </w:t>
       </w:r>
       <w:proofErr w:type="spellStart"/>
       <w:r>
@@ -528,7 +486,7 @@
           <w:strike/>
           <w:lang w:val="it-IT"/>
         </w:rPr>
-        <w:t>lockata</w:t>
+        <w:t>placholder</w:t>
       </w:r>
       <w:proofErr w:type="spellEnd"/>
       <w:r>
@@ -536,7 +494,62 @@
           <w:strike/>
           <w:lang w:val="it-IT"/>
         </w:rPr>
-        <w:t xml:space="preserve"> quindi si può aprire, il byte di lock sarà quindi a 1, quando lo rimettiamo a 0? (da discutere assieme, idea personale: lo lasciamo a 1 finche la cassetta non viene chiusa fisicamente e in quel momento lo rimettiamo a 0)</w:t>
+        <w:t xml:space="preserve"> da parte del </w:t>
+      </w:r>
+      <w:proofErr w:type="spellStart"/>
+      <w:r>
+        <w:rPr>
+          <w:strike/>
+          <w:lang w:val="it-IT"/>
+        </w:rPr>
+        <w:t>central</w:t>
+      </w:r>
+      <w:proofErr w:type="spellEnd"/>
+      <w:r>
+        <w:rPr>
+          <w:strike/>
+          <w:lang w:val="it-IT"/>
+        </w:rPr>
+        <w:t xml:space="preserve"> verso il </w:t>
+      </w:r>
+      <w:proofErr w:type="gramStart"/>
+      <w:r>
+        <w:rPr>
+          <w:strike/>
+          <w:lang w:val="it-IT"/>
+        </w:rPr>
+        <w:t>bridge(</w:t>
+      </w:r>
+      <w:proofErr w:type="gramEnd"/>
+      <w:r>
+        <w:rPr>
+          <w:strike/>
+          <w:lang w:val="it-IT"/>
+        </w:rPr>
+        <w:t xml:space="preserve">“0000000000”) e la relativa gestione se è una richiesta di </w:t>
+      </w:r>
+      <w:proofErr w:type="spellStart"/>
+      <w:r>
+        <w:rPr>
+          <w:strike/>
+          <w:lang w:val="it-IT"/>
+        </w:rPr>
+        <w:t>enroll</w:t>
+      </w:r>
+      <w:proofErr w:type="spellEnd"/>
+      <w:r>
+        <w:rPr>
+          <w:strike/>
+          <w:lang w:val="it-IT"/>
+        </w:rPr>
+        <w:t xml:space="preserve"> oppure una richiesta di apertura della cassetta.</w:t>
+      </w:r>
+      <w:r>
+        <w:rPr>
+          <w:strike/>
+          <w:lang w:val="it-IT"/>
+        </w:rPr>
+        <w:t xml:space="preserve"> </w:t>
       </w:r>
     </w:p>
     <w:p>
@@ -549,6 +562,7 @@
         <w:rPr>
           <w:b/>
           <w:bCs/>
+          <w:strike/>
           <w:u w:val="single"/>
           <w:lang w:val="it-IT"/>
         </w:rPr>
@@ -558,7 +572,7 @@
           <w:strike/>
           <w:lang w:val="it-IT"/>
         </w:rPr>
-        <w:t>Gestione dello sblocco dall’</w:t>
+        <w:t xml:space="preserve">Capire come gestire la chiusura, con il punto precedente abbiamo deciso che la cassetta non è </w:t>
       </w:r>
       <w:proofErr w:type="spellStart"/>
       <w:r>
@@ -566,7 +580,7 @@
           <w:strike/>
           <w:lang w:val="it-IT"/>
         </w:rPr>
-        <w:t>infragment</w:t>
+        <w:t>lockata</w:t>
       </w:r>
       <w:proofErr w:type="spellEnd"/>
       <w:r>
@@ -574,28 +588,7 @@
           <w:strike/>
           <w:lang w:val="it-IT"/>
         </w:rPr>
-        <w:t xml:space="preserve"> lock (lato </w:t>
-      </w:r>
-      <w:proofErr w:type="spellStart"/>
-      <w:r>
-        <w:rPr>
-          <w:strike/>
-          <w:lang w:val="it-IT"/>
-        </w:rPr>
-        <w:t>central</w:t>
-      </w:r>
-      <w:proofErr w:type="spellEnd"/>
-      <w:r>
-        <w:rPr>
-          <w:lang w:val="it-IT"/>
-        </w:rPr>
-        <w:t>)</w:t>
-      </w:r>
-      <w:r>
-        <w:rPr>
-          <w:lang w:val="it-IT"/>
-        </w:rPr>
-        <w:t xml:space="preserve"> </w:t>
+        <w:t xml:space="preserve"> quindi si può aprire, il byte di lock sarà quindi a 1, quando lo rimettiamo a 0? (da discutere assieme, idea personale: lo lasciamo a 1 finche la cassetta non viene chiusa fisicamente e in quel momento lo rimettiamo a 0)</w:t>
       </w:r>
     </w:p>
     <w:p>
@@ -606,34 +599,55 @@
           <w:numId w:val="3"/>
         </w:numPr>
         <w:rPr>
-          <w:lang w:val="it-IT"/>
-        </w:rPr>
-      </w:pPr>
-      <w:r>
-        <w:rPr>
-          <w:lang w:val="it-IT"/>
-        </w:rPr>
-        <w:t xml:space="preserve">Test con più </w:t>
+          <w:b/>
+          <w:bCs/>
+          <w:u w:val="single"/>
+          <w:lang w:val="it-IT"/>
+        </w:rPr>
+      </w:pPr>
+      <w:r>
+        <w:rPr>
+          <w:strike/>
+          <w:lang w:val="it-IT"/>
+        </w:rPr>
+        <w:t>Gestione dello sblocco dall’</w:t>
       </w:r>
       <w:proofErr w:type="spellStart"/>
       <w:r>
         <w:rPr>
-          <w:lang w:val="it-IT"/>
-        </w:rPr>
-        <w:t>acquision</w:t>
+          <w:strike/>
+          <w:lang w:val="it-IT"/>
+        </w:rPr>
+        <w:t>infragment</w:t>
       </w:r>
       <w:proofErr w:type="spellEnd"/>
       <w:r>
         <w:rPr>
-          <w:lang w:val="it-IT"/>
-        </w:rPr>
-        <w:t xml:space="preserve"> (2</w:t>
-      </w:r>
+          <w:strike/>
+          <w:lang w:val="it-IT"/>
+        </w:rPr>
+        <w:t xml:space="preserve"> lock (lato </w:t>
+      </w:r>
+      <w:proofErr w:type="spellStart"/>
+      <w:r>
+        <w:rPr>
+          <w:strike/>
+          <w:lang w:val="it-IT"/>
+        </w:rPr>
+        <w:t>central</w:t>
+      </w:r>
+      <w:proofErr w:type="spellEnd"/>
       <w:r>
         <w:rPr>
           <w:lang w:val="it-IT"/>
         </w:rPr>
         <w:t>)</w:t>
+      </w:r>
+      <w:r>
+        <w:rPr>
+          <w:lang w:val="it-IT"/>
+        </w:rPr>
+        <w:t xml:space="preserve"> </w:t>
       </w:r>
     </w:p>
     <w:p>
@@ -644,11 +658,13 @@
           <w:numId w:val="3"/>
         </w:numPr>
         <w:rPr>
-          <w:lang w:val="it-IT"/>
-        </w:rPr>
-      </w:pPr>
-      <w:r>
-        <w:rPr>
+          <w:strike/>
+          <w:lang w:val="it-IT"/>
+        </w:rPr>
+      </w:pPr>
+      <w:r>
+        <w:rPr>
+          <w:strike/>
           <w:lang w:val="it-IT"/>
         </w:rPr>
         <w:t xml:space="preserve">Capire il motivo per cui invertendo le seriali su </w:t>
@@ -656,6 +672,7 @@
       <w:proofErr w:type="spellStart"/>
       <w:r>
         <w:rPr>
+          <w:strike/>
           <w:lang w:val="it-IT"/>
         </w:rPr>
         <w:t>mac</w:t>
@@ -663,6 +680,7 @@
       <w:proofErr w:type="spellEnd"/>
       <w:r>
         <w:rPr>
+          <w:strike/>
           <w:lang w:val="it-IT"/>
         </w:rPr>
         <w:t xml:space="preserve"> ovvero mettendo il </w:t>
@@ -670,6 +688,7 @@
       <w:proofErr w:type="spellStart"/>
       <w:r>
         <w:rPr>
+          <w:strike/>
           <w:lang w:val="it-IT"/>
         </w:rPr>
         <w:t>central</w:t>
@@ -677,37 +696,31 @@
       <w:proofErr w:type="spellEnd"/>
       <w:r>
         <w:rPr>
+          <w:strike/>
           <w:lang w:val="it-IT"/>
         </w:rPr>
         <w:t xml:space="preserve"> su </w:t>
       </w:r>
-      <w:r>
-        <w:rPr>
+      <w:proofErr w:type="gramStart"/>
+      <w:r>
+        <w:rPr>
+          <w:strike/>
           <w:lang w:val="it-IT"/>
         </w:rPr>
         <w:t>cu.usbmodem</w:t>
       </w:r>
-      <w:r>
-        <w:rPr>
-          <w:lang w:val="it-IT"/>
-        </w:rPr>
-        <w:t>1</w:t>
-      </w:r>
-      <w:r>
-        <w:rPr>
-          <w:lang w:val="it-IT"/>
-        </w:rPr>
-        <w:t>101</w:t>
-      </w:r>
-      <w:r>
-        <w:rPr>
-          <w:lang w:val="it-IT"/>
-        </w:rPr>
-        <w:t xml:space="preserve"> e l’</w:t>
+      <w:proofErr w:type="gramEnd"/>
+      <w:r>
+        <w:rPr>
+          <w:strike/>
+          <w:lang w:val="it-IT"/>
+        </w:rPr>
+        <w:t>1101 e l’</w:t>
       </w:r>
       <w:proofErr w:type="spellStart"/>
       <w:r>
         <w:rPr>
+          <w:strike/>
           <w:lang w:val="it-IT"/>
         </w:rPr>
         <w:t>acquisition</w:t>
@@ -715,10 +728,58 @@
       <w:proofErr w:type="spellEnd"/>
       <w:r>
         <w:rPr>
+          <w:strike/>
           <w:lang w:val="it-IT"/>
         </w:rPr>
         <w:t xml:space="preserve"> su </w:t>
       </w:r>
+    </w:p>
+    <w:p>
+      <w:pPr>
+        <w:pStyle w:val="Paragrafoelenco"/>
+        <w:numPr>
+          <w:ilvl w:val="0"/>
+          <w:numId w:val="3"/>
+        </w:numPr>
+        <w:rPr>
+          <w:lang w:val="it-IT"/>
+        </w:rPr>
+      </w:pPr>
+      <w:r>
+        <w:rPr>
+          <w:lang w:val="it-IT"/>
+        </w:rPr>
+        <w:t xml:space="preserve">Test con più </w:t>
+      </w:r>
+      <w:proofErr w:type="spellStart"/>
+      <w:r>
+        <w:rPr>
+          <w:lang w:val="it-IT"/>
+        </w:rPr>
+        <w:t>acquision</w:t>
+      </w:r>
+      <w:proofErr w:type="spellEnd"/>
+      <w:r>
+        <w:rPr>
+          <w:lang w:val="it-IT"/>
+        </w:rPr>
+        <w:t xml:space="preserve"> (2</w:t>
+      </w:r>
+      <w:r>
+        <w:rPr>
+          <w:lang w:val="it-IT"/>
+        </w:rPr>
+        <w:t>)</w:t>
+      </w:r>
+    </w:p>
+    <w:p>
+      <w:pPr>
+        <w:pStyle w:val="Paragrafoelenco"/>
+        <w:rPr>
+          <w:strike/>
+          <w:lang w:val="it-IT"/>
+        </w:rPr>
+      </w:pPr>
     </w:p>
     <w:sectPr>
       <w:pgSz w:w="11906" w:h="16838"/>

</xml_diff>